<commit_message>
export to gexf, add isConstruct, syntax for node
</commit_message>
<xml_diff>
--- a/Specification .docx
+++ b/Specification .docx
@@ -69,21 +69,7 @@
           <w:noProof/>
           <w:lang w:val="vi-VN"/>
         </w:rPr>
-        <w:t xml:space="preserve">Attribute của 2 </w:t>
-      </w:r>
-      <w:r>
-        <w:rPr>
-          <w:noProof/>
-          <w:lang w:val="vi-VN"/>
-        </w:rPr>
-        <w:t>class</w:t>
-      </w:r>
-      <w:r>
-        <w:rPr>
-          <w:noProof/>
-          <w:lang w:val="vi-VN"/>
-        </w:rPr>
-        <w:t xml:space="preserve"> được coi là khác nhau khi số lượng, thứ tự và mỗi loại Attribute của 2 class khác nhau</w:t>
+        <w:t>Attribute của 2 class được coi là khác nhau khi số lượng, thứ tự và mỗi loại Attribute của 2 class khác nhau</w:t>
       </w:r>
     </w:p>
     <w:p>
@@ -173,28 +159,7 @@
           <w:noProof/>
           <w:lang w:val="vi-VN"/>
         </w:rPr>
-        <w:t>Bases</w:t>
-      </w:r>
-      <w:r>
-        <w:rPr>
-          <w:noProof/>
-          <w:lang w:val="vi-VN"/>
-        </w:rPr>
-        <w:t xml:space="preserve"> của 2 class được coi là khác nhau khi số lượng, thứ tự và mỗi loại </w:t>
-      </w:r>
-      <w:r>
-        <w:rPr>
-          <w:noProof/>
-          <w:lang w:val="vi-VN"/>
-        </w:rPr>
-        <w:t>Bases</w:t>
-      </w:r>
-      <w:r>
-        <w:rPr>
-          <w:noProof/>
-          <w:lang w:val="vi-VN"/>
-        </w:rPr>
-        <w:t xml:space="preserve"> của 2 class khác nhau</w:t>
+        <w:t>Bases của 2 class được coi là khác nhau khi số lượng, thứ tự và mỗi loại Bases của 2 class khác nhau</w:t>
       </w:r>
     </w:p>
     <w:p>
@@ -232,8 +197,37 @@
           <w:noProof/>
           <w:lang w:val="vi-VN"/>
         </w:rPr>
-        <w:t>Attribute</w:t>
-      </w:r>
+        <w:t>Attribute:</w:t>
+      </w:r>
+    </w:p>
+    <w:p>
+      <w:pPr>
+        <w:pStyle w:val="ListParagraph"/>
+        <w:rPr>
+          <w:noProof/>
+          <w:lang w:val="vi-VN"/>
+        </w:rPr>
+      </w:pPr>
+      <w:r>
+        <w:rPr>
+          <w:noProof/>
+          <w:lang w:val="vi-VN"/>
+        </w:rPr>
+        <w:t>Attribute của 2 method được coi là khác nhau khi số lượng, thứ tự và mỗi loại Attribute của 2 method khác nhau</w:t>
+      </w:r>
+    </w:p>
+    <w:p>
+      <w:pPr>
+        <w:pStyle w:val="ListParagraph"/>
+        <w:numPr>
+          <w:ilvl w:val="0"/>
+          <w:numId w:val="1"/>
+        </w:numPr>
+        <w:rPr>
+          <w:noProof/>
+          <w:lang w:val="vi-VN"/>
+        </w:rPr>
+      </w:pPr>
       <w:r>
         <w:rPr>
           <w:b/>
@@ -241,6 +235,13 @@
           <w:noProof/>
           <w:lang w:val="vi-VN"/>
         </w:rPr>
+        <w:t>Modifiers</w:t>
+      </w:r>
+      <w:r>
+        <w:rPr>
+          <w:noProof/>
+          <w:lang w:val="vi-VN"/>
+        </w:rPr>
         <w:t>:</w:t>
       </w:r>
     </w:p>
@@ -257,35 +258,7 @@
           <w:noProof/>
           <w:lang w:val="vi-VN"/>
         </w:rPr>
-        <w:t>Attribute</w:t>
-      </w:r>
-      <w:r>
-        <w:rPr>
-          <w:noProof/>
-          <w:lang w:val="vi-VN"/>
-        </w:rPr>
-        <w:t xml:space="preserve"> </w:t>
-      </w:r>
-      <w:r>
-        <w:rPr>
-          <w:noProof/>
-          <w:lang w:val="vi-VN"/>
-        </w:rPr>
-        <w:t>của 2 method được coi là khác nhau khi số lượng</w:t>
-      </w:r>
-      <w:r>
-        <w:rPr>
-          <w:noProof/>
-          <w:lang w:val="vi-VN"/>
-        </w:rPr>
-        <w:t>, thứ tự và</w:t>
-      </w:r>
-      <w:r>
-        <w:rPr>
-          <w:noProof/>
-          <w:lang w:val="vi-VN"/>
-        </w:rPr>
-        <w:t xml:space="preserve"> mỗi loại Attribute của 2 method khác nhau</w:t>
+        <w:t>Modifiers của 2 method được coi là khác nhau khi số lượng, thứ tự và mỗi loại Modifiers của 2 method khác nhau</w:t>
       </w:r>
     </w:p>
     <w:p>
@@ -307,7 +280,7 @@
           <w:noProof/>
           <w:lang w:val="vi-VN"/>
         </w:rPr>
-        <w:t>Modifiers</w:t>
+        <w:t>Parameters</w:t>
       </w:r>
       <w:r>
         <w:rPr>
@@ -330,21 +303,7 @@
           <w:noProof/>
           <w:lang w:val="vi-VN"/>
         </w:rPr>
-        <w:t>Modifiers</w:t>
-      </w:r>
-      <w:r>
-        <w:rPr>
-          <w:noProof/>
-          <w:lang w:val="vi-VN"/>
-        </w:rPr>
-        <w:t xml:space="preserve"> </w:t>
-      </w:r>
-      <w:r>
-        <w:rPr>
-          <w:noProof/>
-          <w:lang w:val="vi-VN"/>
-        </w:rPr>
-        <w:t>của 2 method được coi là khác nhau khi số lượng, thứ tự và mỗi loại Modifiers của 2 method khác nhau</w:t>
+        <w:t>Parameters của 2 method được coi là khác nhau khi số lượng, thứ tự và mỗi loại Parameters của 2 method khác nhau</w:t>
       </w:r>
     </w:p>
     <w:p>
@@ -366,44 +325,30 @@
           <w:noProof/>
           <w:lang w:val="vi-VN"/>
         </w:rPr>
-        <w:t>Parameters</w:t>
-      </w:r>
-      <w:r>
-        <w:rPr>
-          <w:noProof/>
-          <w:lang w:val="vi-VN"/>
-        </w:rPr>
-        <w:t>:</w:t>
-      </w:r>
-    </w:p>
-    <w:p>
-      <w:pPr>
-        <w:pStyle w:val="ListParagraph"/>
-        <w:rPr>
-          <w:noProof/>
-          <w:lang w:val="vi-VN"/>
-        </w:rPr>
-      </w:pPr>
-      <w:r>
-        <w:rPr>
-          <w:noProof/>
-          <w:lang w:val="vi-VN"/>
-        </w:rPr>
-        <w:t>Parameters</w:t>
-      </w:r>
-      <w:r>
-        <w:rPr>
-          <w:noProof/>
-          <w:lang w:val="vi-VN"/>
-        </w:rPr>
-        <w:t xml:space="preserve"> </w:t>
-      </w:r>
-      <w:r>
-        <w:rPr>
-          <w:noProof/>
-          <w:lang w:val="vi-VN"/>
-        </w:rPr>
-        <w:t>của 2 method được coi là khác nhau khi số lượng, thứ tự và mỗi loại Parameters của 2 method khác nhau</w:t>
+        <w:t>Body</w:t>
+      </w:r>
+    </w:p>
+    <w:p>
+      <w:pPr>
+        <w:pStyle w:val="ListParagraph"/>
+        <w:rPr>
+          <w:noProof/>
+          <w:lang w:val="vi-VN"/>
+        </w:rPr>
+      </w:pPr>
+      <w:r>
+        <w:rPr>
+          <w:noProof/>
+          <w:lang w:val="vi-VN"/>
+        </w:rPr>
+        <w:t>Body</w:t>
+      </w:r>
+      <w:r>
+        <w:rPr>
+          <w:noProof/>
+          <w:lang w:val="vi-VN"/>
+        </w:rPr>
+        <w:t xml:space="preserve"> của 2 method được coi là khác nhau khi 2 body của 2 hàm khác nhau theo so sánh chuỗi</w:t>
       </w:r>
     </w:p>
     <w:p>
@@ -425,44 +370,8 @@
           <w:noProof/>
           <w:lang w:val="vi-VN"/>
         </w:rPr>
-        <w:t>Body</w:t>
-      </w:r>
-    </w:p>
-    <w:p>
-      <w:pPr>
-        <w:pStyle w:val="ListParagraph"/>
-        <w:rPr>
-          <w:noProof/>
-          <w:lang w:val="vi-VN"/>
-        </w:rPr>
-      </w:pPr>
-      <w:r>
-        <w:rPr>
-          <w:noProof/>
-          <w:lang w:val="vi-VN"/>
-        </w:rPr>
-        <w:t>Body</w:t>
-      </w:r>
-      <w:r>
-        <w:rPr>
-          <w:noProof/>
-          <w:lang w:val="vi-VN"/>
-        </w:rPr>
-        <w:t xml:space="preserve"> của 2 method được coi là khác nhau khi 2 body của 2 hàm khác nhau theo so sánh chuỗi</w:t>
-      </w:r>
-    </w:p>
-    <w:p>
-      <w:pPr>
-        <w:pStyle w:val="ListParagraph"/>
-        <w:numPr>
-          <w:ilvl w:val="0"/>
-          <w:numId w:val="1"/>
-        </w:numPr>
-        <w:rPr>
-          <w:noProof/>
-          <w:lang w:val="vi-VN"/>
-        </w:rPr>
-      </w:pPr>
+        <w:t>Return Type</w:t>
+      </w:r>
       <w:r>
         <w:rPr>
           <w:b/>
@@ -470,33 +379,35 @@
           <w:noProof/>
           <w:lang w:val="vi-VN"/>
         </w:rPr>
-        <w:t>Return Type</w:t>
-      </w:r>
-      <w:r>
+        <w:t>:</w:t>
+      </w:r>
+    </w:p>
+    <w:p>
+      <w:pPr>
+        <w:pStyle w:val="ListParagraph"/>
+        <w:rPr>
+          <w:noProof/>
+          <w:lang w:val="vi-VN"/>
+        </w:rPr>
+      </w:pPr>
+      <w:r>
+        <w:rPr>
+          <w:noProof/>
+          <w:lang w:val="vi-VN"/>
+        </w:rPr>
+        <w:t>Body của 2 method được coi là khác nhau khi 2 body của 2 hàm khác nhau theo so sánh chuỗi</w:t>
+      </w:r>
+    </w:p>
+    <w:p>
+      <w:pPr>
+        <w:pStyle w:val="ListParagraph"/>
         <w:rPr>
           <w:b/>
           <w:bCs/>
           <w:noProof/>
           <w:lang w:val="vi-VN"/>
         </w:rPr>
-        <w:t>:</w:t>
-      </w:r>
-    </w:p>
-    <w:p>
-      <w:pPr>
-        <w:pStyle w:val="ListParagraph"/>
-        <w:rPr>
-          <w:noProof/>
-          <w:lang w:val="vi-VN"/>
-        </w:rPr>
-      </w:pPr>
-      <w:r>
-        <w:rPr>
-          <w:noProof/>
-          <w:lang w:val="vi-VN"/>
-        </w:rPr>
-        <w:t>Body của 2 method được coi là khác nhau khi 2 body của 2 hàm khác nhau theo so sánh chuỗi</w:t>
-      </w:r>
+      </w:pPr>
     </w:p>
     <w:p>
       <w:pPr>
@@ -511,13 +422,627 @@
     </w:p>
     <w:p>
       <w:pPr>
-        <w:pStyle w:val="ListParagraph"/>
+        <w:pStyle w:val="Heading1"/>
+        <w:rPr>
+          <w:noProof/>
+        </w:rPr>
+      </w:pPr>
+      <w:r>
+        <w:rPr>
+          <w:noProof/>
+        </w:rPr>
+        <w:t>Property of node</w:t>
+      </w:r>
+    </w:p>
+    <w:p>
+      <w:pPr>
+        <w:pStyle w:val="Heading2"/>
+      </w:pPr>
+      <w:r>
+        <w:t>Node</w:t>
+      </w:r>
+    </w:p>
+    <w:p>
+      <w:pPr>
+        <w:pStyle w:val="ListParagraph"/>
+        <w:numPr>
+          <w:ilvl w:val="0"/>
+          <w:numId w:val="1"/>
+        </w:numPr>
+      </w:pPr>
+      <w:r>
+        <w:t>Type</w:t>
+      </w:r>
+    </w:p>
+    <w:p>
+      <w:pPr>
+        <w:pStyle w:val="ListParagraph"/>
+        <w:numPr>
+          <w:ilvl w:val="0"/>
+          <w:numId w:val="1"/>
+        </w:numPr>
+      </w:pPr>
+      <w:r>
+        <w:t>Impact</w:t>
+      </w:r>
+    </w:p>
+    <w:p>
+      <w:pPr>
+        <w:pStyle w:val="ListParagraph"/>
+        <w:numPr>
+          <w:ilvl w:val="0"/>
+          <w:numId w:val="1"/>
+        </w:numPr>
+      </w:pPr>
+      <w:proofErr w:type="spellStart"/>
+      <w:r>
+        <w:t>SimpleName</w:t>
+      </w:r>
+      <w:proofErr w:type="spellEnd"/>
+    </w:p>
+    <w:p>
+      <w:pPr>
+        <w:pStyle w:val="ListParagraph"/>
+        <w:numPr>
+          <w:ilvl w:val="0"/>
+          <w:numId w:val="1"/>
+        </w:numPr>
+      </w:pPr>
+      <w:proofErr w:type="spellStart"/>
+      <w:r>
+        <w:t>QualifiedName</w:t>
+      </w:r>
+      <w:proofErr w:type="spellEnd"/>
+    </w:p>
+    <w:p>
+      <w:pPr>
+        <w:pStyle w:val="ListParagraph"/>
+        <w:numPr>
+          <w:ilvl w:val="0"/>
+          <w:numId w:val="1"/>
+        </w:numPr>
+      </w:pPr>
+      <w:proofErr w:type="spellStart"/>
+      <w:r>
+        <w:t>OriginName</w:t>
+      </w:r>
+      <w:proofErr w:type="spellEnd"/>
+    </w:p>
+    <w:p>
+      <w:pPr>
+        <w:pStyle w:val="ListParagraph"/>
+        <w:numPr>
+          <w:ilvl w:val="0"/>
+          <w:numId w:val="1"/>
+        </w:numPr>
+      </w:pPr>
+      <w:proofErr w:type="spellStart"/>
+      <w:r>
+        <w:t>BindingName</w:t>
+      </w:r>
+      <w:proofErr w:type="spellEnd"/>
+    </w:p>
+    <w:p>
+      <w:pPr>
+        <w:pStyle w:val="ListParagraph"/>
+        <w:numPr>
+          <w:ilvl w:val="0"/>
+          <w:numId w:val="1"/>
+        </w:numPr>
+      </w:pPr>
+      <w:proofErr w:type="spellStart"/>
+      <w:r>
+        <w:t>SourchPath</w:t>
+      </w:r>
+      <w:proofErr w:type="spellEnd"/>
+    </w:p>
+    <w:p>
+      <w:pPr>
+        <w:pStyle w:val="Heading2"/>
+      </w:pPr>
+      <w:r>
+        <w:t>Class Node</w:t>
+      </w:r>
+    </w:p>
+    <w:p>
+      <w:pPr>
+        <w:pStyle w:val="ListParagraph"/>
+        <w:numPr>
+          <w:ilvl w:val="0"/>
+          <w:numId w:val="1"/>
+        </w:numPr>
+      </w:pPr>
+      <w:r>
+        <w:t>Attributes: List&lt;string&gt;</w:t>
+      </w:r>
+    </w:p>
+    <w:p>
+      <w:pPr>
+        <w:pStyle w:val="ListParagraph"/>
+        <w:numPr>
+          <w:ilvl w:val="0"/>
+          <w:numId w:val="1"/>
+        </w:numPr>
+      </w:pPr>
+      <w:r>
+        <w:t>Modifiers: List&lt;string&gt;</w:t>
+      </w:r>
+    </w:p>
+    <w:p>
+      <w:pPr>
+        <w:pStyle w:val="ListParagraph"/>
+        <w:numPr>
+          <w:ilvl w:val="0"/>
+          <w:numId w:val="1"/>
+        </w:numPr>
+      </w:pPr>
+      <w:r>
+        <w:t>Bases: List&lt;string&gt;</w:t>
+      </w:r>
+    </w:p>
+    <w:p>
+      <w:pPr>
+        <w:pStyle w:val="Heading2"/>
+      </w:pPr>
+      <w:r>
+        <w:lastRenderedPageBreak/>
+        <w:t>Delegate</w:t>
+      </w:r>
+      <w:r>
+        <w:t xml:space="preserve"> Node</w:t>
+      </w:r>
+    </w:p>
+    <w:p>
+      <w:pPr>
+        <w:pStyle w:val="ListParagraph"/>
+        <w:numPr>
+          <w:ilvl w:val="0"/>
+          <w:numId w:val="1"/>
+        </w:numPr>
+      </w:pPr>
+      <w:r>
+        <w:t>Attributes: List&lt;string&gt;</w:t>
+      </w:r>
+    </w:p>
+    <w:p>
+      <w:pPr>
+        <w:pStyle w:val="ListParagraph"/>
+        <w:numPr>
+          <w:ilvl w:val="0"/>
+          <w:numId w:val="1"/>
+        </w:numPr>
         <w:rPr>
           <w:b/>
           <w:bCs/>
           <w:noProof/>
           <w:lang w:val="vi-VN"/>
         </w:rPr>
+      </w:pPr>
+      <w:r>
+        <w:t>Modifiers: List&lt;string&gt;</w:t>
+      </w:r>
+    </w:p>
+    <w:p>
+      <w:pPr>
+        <w:pStyle w:val="Heading2"/>
+      </w:pPr>
+      <w:r>
+        <w:t>Enum</w:t>
+      </w:r>
+      <w:r>
+        <w:t xml:space="preserve"> Node</w:t>
+      </w:r>
+    </w:p>
+    <w:p>
+      <w:pPr>
+        <w:pStyle w:val="ListParagraph"/>
+        <w:numPr>
+          <w:ilvl w:val="0"/>
+          <w:numId w:val="1"/>
+        </w:numPr>
+      </w:pPr>
+      <w:r>
+        <w:t>Attributes: List&lt;string&gt;</w:t>
+      </w:r>
+    </w:p>
+    <w:p>
+      <w:pPr>
+        <w:pStyle w:val="ListParagraph"/>
+        <w:numPr>
+          <w:ilvl w:val="0"/>
+          <w:numId w:val="1"/>
+        </w:numPr>
+      </w:pPr>
+      <w:r>
+        <w:t>Modifiers: List&lt;string&gt;</w:t>
+      </w:r>
+    </w:p>
+    <w:p>
+      <w:pPr>
+        <w:pStyle w:val="ListParagraph"/>
+        <w:numPr>
+          <w:ilvl w:val="0"/>
+          <w:numId w:val="1"/>
+        </w:numPr>
+      </w:pPr>
+      <w:r>
+        <w:t>Bases: List&lt;string&gt;</w:t>
+      </w:r>
+    </w:p>
+    <w:p>
+      <w:pPr>
+        <w:pStyle w:val="Heading2"/>
+      </w:pPr>
+      <w:r>
+        <w:t>Interface Node</w:t>
+      </w:r>
+    </w:p>
+    <w:p>
+      <w:pPr>
+        <w:pStyle w:val="ListParagraph"/>
+        <w:numPr>
+          <w:ilvl w:val="0"/>
+          <w:numId w:val="1"/>
+        </w:numPr>
+      </w:pPr>
+      <w:r>
+        <w:t>Attributes: List&lt;string&gt;</w:t>
+      </w:r>
+    </w:p>
+    <w:p>
+      <w:pPr>
+        <w:pStyle w:val="ListParagraph"/>
+        <w:numPr>
+          <w:ilvl w:val="0"/>
+          <w:numId w:val="1"/>
+        </w:numPr>
+      </w:pPr>
+      <w:r>
+        <w:t>Modifiers: List&lt;string&gt;</w:t>
+      </w:r>
+    </w:p>
+    <w:p>
+      <w:pPr>
+        <w:pStyle w:val="ListParagraph"/>
+        <w:numPr>
+          <w:ilvl w:val="0"/>
+          <w:numId w:val="1"/>
+        </w:numPr>
+      </w:pPr>
+      <w:r>
+        <w:t>Bases: List&lt;string&gt;</w:t>
+      </w:r>
+    </w:p>
+    <w:p>
+      <w:pPr>
+        <w:pStyle w:val="Heading2"/>
+      </w:pPr>
+      <w:r>
+        <w:t>Method</w:t>
+      </w:r>
+      <w:r>
+        <w:t xml:space="preserve"> Node</w:t>
+      </w:r>
+    </w:p>
+    <w:p>
+      <w:pPr>
+        <w:pStyle w:val="ListParagraph"/>
+        <w:numPr>
+          <w:ilvl w:val="0"/>
+          <w:numId w:val="1"/>
+        </w:numPr>
+      </w:pPr>
+      <w:r>
+        <w:t>Attributes: List&lt;string&gt;</w:t>
+      </w:r>
+    </w:p>
+    <w:p>
+      <w:pPr>
+        <w:pStyle w:val="ListParagraph"/>
+        <w:numPr>
+          <w:ilvl w:val="0"/>
+          <w:numId w:val="1"/>
+        </w:numPr>
+      </w:pPr>
+      <w:r>
+        <w:t>Modifiers: List&lt;string&gt;</w:t>
+      </w:r>
+    </w:p>
+    <w:p>
+      <w:pPr>
+        <w:pStyle w:val="ListParagraph"/>
+        <w:numPr>
+          <w:ilvl w:val="0"/>
+          <w:numId w:val="1"/>
+        </w:numPr>
+      </w:pPr>
+      <w:r>
+        <w:t>P</w:t>
+      </w:r>
+      <w:r>
+        <w:t>arameters</w:t>
+      </w:r>
+      <w:r>
+        <w:t>: List&lt;string&gt;</w:t>
+      </w:r>
+    </w:p>
+    <w:p>
+      <w:pPr>
+        <w:pStyle w:val="ListParagraph"/>
+        <w:numPr>
+          <w:ilvl w:val="0"/>
+          <w:numId w:val="1"/>
+        </w:numPr>
+      </w:pPr>
+      <w:r>
+        <w:t>B</w:t>
+      </w:r>
+      <w:r>
+        <w:t>ody: string</w:t>
+      </w:r>
+    </w:p>
+    <w:p>
+      <w:pPr>
+        <w:pStyle w:val="ListParagraph"/>
+        <w:numPr>
+          <w:ilvl w:val="0"/>
+          <w:numId w:val="1"/>
+        </w:numPr>
+      </w:pPr>
+      <w:proofErr w:type="spellStart"/>
+      <w:r>
+        <w:t>R</w:t>
+      </w:r>
+      <w:r>
+        <w:t>eturnType</w:t>
+      </w:r>
+      <w:proofErr w:type="spellEnd"/>
+      <w:r>
+        <w:t>: string</w:t>
+      </w:r>
+    </w:p>
+    <w:p>
+      <w:pPr>
+        <w:pStyle w:val="Heading2"/>
+      </w:pPr>
+      <w:r>
+        <w:t>Namespace</w:t>
+      </w:r>
+      <w:r>
+        <w:t xml:space="preserve"> Node</w:t>
+      </w:r>
+    </w:p>
+    <w:p>
+      <w:pPr>
+        <w:pStyle w:val="ListParagraph"/>
+        <w:numPr>
+          <w:ilvl w:val="0"/>
+          <w:numId w:val="1"/>
+        </w:numPr>
+        <w:rPr>
+          <w:b/>
+          <w:bCs/>
+          <w:noProof/>
+          <w:lang w:val="vi-VN"/>
+        </w:rPr>
+      </w:pPr>
+      <w:r>
+        <w:rPr>
+          <w:noProof/>
+        </w:rPr>
+        <w:t>AllOriginNames: List&lt;string&gt;</w:t>
+      </w:r>
+    </w:p>
+    <w:p>
+      <w:pPr>
+        <w:pStyle w:val="ListParagraph"/>
+        <w:numPr>
+          <w:ilvl w:val="0"/>
+          <w:numId w:val="1"/>
+        </w:numPr>
+        <w:rPr>
+          <w:b/>
+          <w:bCs/>
+          <w:noProof/>
+          <w:lang w:val="vi-VN"/>
+        </w:rPr>
+      </w:pPr>
+      <w:r>
+        <w:rPr>
+          <w:noProof/>
+        </w:rPr>
+        <w:t>AllSourcePaths: List&lt;string&gt;</w:t>
+      </w:r>
+    </w:p>
+    <w:p>
+      <w:pPr>
+        <w:pStyle w:val="ListParagraph"/>
+        <w:numPr>
+          <w:ilvl w:val="0"/>
+          <w:numId w:val="1"/>
+        </w:numPr>
+        <w:rPr>
+          <w:b/>
+          <w:bCs/>
+          <w:noProof/>
+          <w:lang w:val="vi-VN"/>
+        </w:rPr>
+      </w:pPr>
+      <w:r>
+        <w:rPr>
+          <w:noProof/>
+        </w:rPr>
+        <w:t>Attributes: List&lt;string&gt;</w:t>
+      </w:r>
+    </w:p>
+    <w:p>
+      <w:pPr>
+        <w:pStyle w:val="ListParagraph"/>
+        <w:numPr>
+          <w:ilvl w:val="0"/>
+          <w:numId w:val="1"/>
+        </w:numPr>
+        <w:rPr>
+          <w:b/>
+          <w:bCs/>
+          <w:noProof/>
+          <w:lang w:val="vi-VN"/>
+        </w:rPr>
+      </w:pPr>
+      <w:r>
+        <w:rPr>
+          <w:noProof/>
+        </w:rPr>
+        <w:t>Modifiers: List&lt;string&gt;</w:t>
+      </w:r>
+    </w:p>
+    <w:p>
+      <w:pPr>
+        <w:pStyle w:val="Heading2"/>
+      </w:pPr>
+      <w:r>
+        <w:t>Property</w:t>
+      </w:r>
+      <w:r>
+        <w:t xml:space="preserve"> Node</w:t>
+      </w:r>
+    </w:p>
+    <w:p>
+      <w:pPr>
+        <w:pStyle w:val="ListParagraph"/>
+        <w:numPr>
+          <w:ilvl w:val="0"/>
+          <w:numId w:val="1"/>
+        </w:numPr>
+      </w:pPr>
+      <w:r>
+        <w:t>Attributes: List&lt;string&gt;</w:t>
+      </w:r>
+    </w:p>
+    <w:p>
+      <w:pPr>
+        <w:pStyle w:val="ListParagraph"/>
+        <w:numPr>
+          <w:ilvl w:val="0"/>
+          <w:numId w:val="1"/>
+        </w:numPr>
+        <w:rPr>
+          <w:b/>
+          <w:bCs/>
+          <w:noProof/>
+          <w:lang w:val="vi-VN"/>
+        </w:rPr>
+      </w:pPr>
+      <w:r>
+        <w:t>Modifiers: List&lt;string&gt;</w:t>
+      </w:r>
+    </w:p>
+    <w:p>
+      <w:pPr>
+        <w:pStyle w:val="Heading2"/>
+      </w:pPr>
+      <w:r>
+        <w:t>Root</w:t>
+      </w:r>
+      <w:r>
+        <w:t xml:space="preserve"> Node</w:t>
+      </w:r>
+    </w:p>
+    <w:p>
+      <w:pPr>
+        <w:pStyle w:val="ListParagraph"/>
+        <w:numPr>
+          <w:ilvl w:val="0"/>
+          <w:numId w:val="1"/>
+        </w:numPr>
+        <w:rPr>
+          <w:b/>
+          <w:bCs/>
+          <w:noProof/>
+          <w:lang w:val="vi-VN"/>
+        </w:rPr>
+      </w:pPr>
+      <w:r>
+        <w:rPr>
+          <w:noProof/>
+        </w:rPr>
+        <w:t xml:space="preserve">Trees: </w:t>
+      </w:r>
+      <w:r>
+        <w:rPr>
+          <w:noProof/>
+        </w:rPr>
+        <w:t>List&lt;</w:t>
+      </w:r>
+      <w:r>
+        <w:rPr>
+          <w:noProof/>
+        </w:rPr>
+        <w:t xml:space="preserve"> </w:t>
+      </w:r>
+      <w:r>
+        <w:rPr>
+          <w:noProof/>
+        </w:rPr>
+        <w:t>SyntaxTree</w:t>
+      </w:r>
+      <w:r>
+        <w:rPr>
+          <w:noProof/>
+        </w:rPr>
+        <w:t>&gt;</w:t>
+      </w:r>
+    </w:p>
+    <w:p>
+      <w:pPr>
+        <w:pStyle w:val="Heading2"/>
+      </w:pPr>
+      <w:r>
+        <w:t>Struct</w:t>
+      </w:r>
+      <w:r>
+        <w:t xml:space="preserve"> Node</w:t>
+      </w:r>
+    </w:p>
+    <w:p>
+      <w:pPr>
+        <w:pStyle w:val="ListParagraph"/>
+        <w:numPr>
+          <w:ilvl w:val="0"/>
+          <w:numId w:val="1"/>
+        </w:numPr>
+      </w:pPr>
+      <w:r>
+        <w:t>Attributes: List&lt;string&gt;</w:t>
+      </w:r>
+    </w:p>
+    <w:p>
+      <w:pPr>
+        <w:pStyle w:val="ListParagraph"/>
+        <w:numPr>
+          <w:ilvl w:val="0"/>
+          <w:numId w:val="1"/>
+        </w:numPr>
+      </w:pPr>
+      <w:r>
+        <w:t>Modifiers: List&lt;string&gt;</w:t>
+      </w:r>
+    </w:p>
+    <w:p>
+      <w:pPr>
+        <w:pStyle w:val="ListParagraph"/>
+        <w:numPr>
+          <w:ilvl w:val="0"/>
+          <w:numId w:val="1"/>
+        </w:numPr>
+      </w:pPr>
+      <w:r>
+        <w:t>Bases: List&lt;string&gt;</w:t>
+      </w:r>
+    </w:p>
+    <w:p>
+      <w:pPr>
+        <w:pStyle w:val="Heading2"/>
       </w:pPr>
     </w:p>
     <w:p>

</xml_diff>